<commit_message>
Add ProXY and going to add Chi2 for verifying
</commit_message>
<xml_diff>
--- a/Documentation/Abstract.docx
+++ b/Documentation/Abstract.docx
@@ -44,6 +44,7 @@
           <w:kern w:val="0"/>
         </w:rPr>
       </w:pPr>
+      <w:bookmarkStart w:id="0" w:name="_GoBack"/>
       <w:r>
         <w:rPr>
           <w:rFonts w:ascii="Times" w:hAnsi="Times" w:cs="Times"/>
@@ -229,8 +230,6 @@
         </w:rPr>
         <w:t>Quantum chromodynamics</w:t>
       </w:r>
-      <w:bookmarkStart w:id="0" w:name="_GoBack"/>
-      <w:bookmarkEnd w:id="0"/>
       <w:r>
         <w:rPr>
           <w:rFonts w:ascii="Times" w:hAnsi="Times" w:cs="Times"/>
@@ -305,7 +304,7 @@
           <w:color w:val="000000"/>
           <w:kern w:val="0"/>
         </w:rPr>
-        <w:t xml:space="preserve"> collision. And by overlapping the two </w:t>
+        <w:t xml:space="preserve"> collision. And by overlapping two </w:t>
       </w:r>
       <w:proofErr w:type="spellStart"/>
       <w:r>
@@ -323,9 +322,10 @@
           <w:color w:val="000000"/>
           <w:kern w:val="0"/>
         </w:rPr>
-        <w:t xml:space="preserve"> result, the number of the double J/Psi could be extracted. </w:t>
+        <w:t xml:space="preserve"> result, the number of double J/Psi could be extracted. </w:t>
       </w:r>
     </w:p>
+    <w:bookmarkEnd w:id="0"/>
     <w:p/>
     <w:sectPr>
       <w:pgSz w:w="12240" w:h="15840"/>
@@ -1038,7 +1038,7 @@
 </file>
 
 <file path=customXml/itemProps1.xml><?xml version="1.0" encoding="utf-8"?>
-<ds:datastoreItem xmlns:ds="http://schemas.openxmlformats.org/officeDocument/2006/customXml" ds:itemID="{4BCA90EC-77AD-FA4D-B8DF-A5F0BB40CE00}">
+<ds:datastoreItem xmlns:ds="http://schemas.openxmlformats.org/officeDocument/2006/customXml" ds:itemID="{5BFEE84E-6FFE-ED4F-991B-8EB9D721B53D}">
   <ds:schemaRefs>
     <ds:schemaRef ds:uri="http://schemas.openxmlformats.org/officeDocument/2006/bibliography"/>
   </ds:schemaRefs>

</xml_diff>